<commit_message>
finish permutation test draft
</commit_message>
<xml_diff>
--- a/Permutation Test/Portofolio_Permutation.docx
+++ b/Permutation Test/Portofolio_Permutation.docx
@@ -78,6 +78,1000 @@
     <w:p>
       <w:r>
         <w:t xml:space="preserve">Assuming the counted portion of the votes are truely reflectory sample of people's opinion, the null hypothesis is that the favoring rate of the counted votes is equal to the favoring rate of the discounted votes. A permutation test on favoring rate is conducted to test this hypothesis. The idea of the permutation test is to draw many possible samples (idealy all possible combinations) from the counted votes with the size of discounted votes, in this case, 1672 out of 6351 and examine the favor rate of the sample. After numbers of same process, we can form a distribution of the favor rate and check the p-value of the observed discounted favor rate.</w:t>
+      </w:r>
+    </w:p>
+    <w:p>
+      <w:pPr>
+        <w:pStyle w:val="Heading1"/>
+      </w:pPr>
+      <w:bookmarkStart w:id="23" w:name="analysis-result"/>
+      <w:bookmarkEnd w:id="23"/>
+      <w:r>
+        <w:t xml:space="preserve">Analysis &amp; Result</w:t>
+      </w:r>
+    </w:p>
+    <w:p>
+      <w:r>
+        <w:t xml:space="preserve">After performing the procedure discussed in the "Approach" section, number of possible favor ratio is ploted as a bar chart.</w:t>
+      </w:r>
+    </w:p>
+    <w:p>
+      <w:r>
+        <w:drawing>
+          <wp:inline>
+            <wp:extent cx="5440680" cy="4352544"/>
+            <wp:effectExtent b="0" l="0" r="0" t="0"/>
+            <wp:docPr descr="" id="1" name="Picture"/>
+            <a:graphic>
+              <a:graphicData uri="http://schemas.openxmlformats.org/drawingml/2006/picture">
+                <pic:pic>
+                  <pic:nvPicPr>
+                    <pic:cNvPr descr="Portofolio_Permutation_files/figure-docx/unnamed-chunk-1-1.png" id="0" name="Picture"/>
+                    <pic:cNvPicPr>
+                      <a:picLocks noChangeArrowheads="1" noChangeAspect="1"/>
+                    </pic:cNvPicPr>
+                  </pic:nvPicPr>
+                  <pic:blipFill>
+                    <a:blip r:embed="rId24"/>
+                    <a:stretch>
+                      <a:fillRect/>
+                    </a:stretch>
+                  </pic:blipFill>
+                  <pic:spPr bwMode="auto">
+                    <a:xfrm>
+                      <a:off x="0" y="0"/>
+                      <a:ext cx="5440680" cy="4352544"/>
+                    </a:xfrm>
+                    <a:prstGeom prst="rect">
+                      <a:avLst/>
+                    </a:prstGeom>
+                    <a:noFill/>
+                    <a:ln w="9525">
+                      <a:noFill/>
+                      <a:headEnd/>
+                      <a:tailEnd/>
+                    </a:ln>
+                  </pic:spPr>
+                </pic:pic>
+              </a:graphicData>
+            </a:graphic>
+          </wp:inline>
+        </w:drawing>
+      </w:r>
+    </w:p>
+    <w:p>
+      <w:r>
+        <w:t xml:space="preserve">Considering the discounted favoring rate being 43.66%, the distribution plot shos that, assuming the voted pool and discounted pool both reflect people's true opinions and share similar distribution, it is very unlikely for the discounted favoring rate being smaller than 0.452. In fact, after trying randomly drawing 1672 (number of discounted votes) out of 6351 (number of counted votes) for 10,000 times, none of those permutation records has a favoring rate smaller than the observed discounted favoring rate.</w:t>
+      </w:r>
+    </w:p>
+    <w:p>
+      <w:pPr>
+        <w:pStyle w:val="Heading3"/>
+      </w:pPr>
+      <w:bookmarkStart w:id="25" w:name="conclusion"/>
+      <w:bookmarkEnd w:id="25"/>
+      <w:r>
+        <w:t xml:space="preserve">Conclusion</w:t>
+      </w:r>
+    </w:p>
+    <w:p>
+      <w:r>
+        <w:t xml:space="preserve">After performing the permutation test on data, it is showing that statistically, it is very unlikely for the counted pool and the discounted pool both reflecting one true opinions of one population. This conclusion implies, it is very possible the result of the voting is tampered or there is some underlying causation between the lower favoring rate and higher discounted rate. Based on the testing result, I suggest the voting result should be disqualified and the proposal should be revoted.</w:t>
+      </w:r>
+    </w:p>
+    <w:p>
+      <w:pPr>
+        <w:pStyle w:val="Heading1"/>
+      </w:pPr>
+      <w:bookmarkStart w:id="26" w:name="full-code"/>
+      <w:bookmarkEnd w:id="26"/>
+      <w:r>
+        <w:t xml:space="preserve">Full Code</w:t>
+      </w:r>
+    </w:p>
+    <w:p>
+      <w:pPr>
+        <w:pStyle w:val="SourceCode"/>
+      </w:pPr>
+      <w:r>
+        <w:rPr>
+          <w:rStyle w:val="KeywordTok"/>
+        </w:rPr>
+        <w:t xml:space="preserve">library</w:t>
+      </w:r>
+      <w:r>
+        <w:rPr>
+          <w:rStyle w:val="NormalTok"/>
+        </w:rPr>
+        <w:t xml:space="preserve">(ggplot2)</w:t>
+      </w:r>
+      <w:r>
+        <w:br w:type="textWrapping"/>
+      </w:r>
+      <w:r>
+        <w:br w:type="textWrapping"/>
+      </w:r>
+      <w:r>
+        <w:rPr>
+          <w:rStyle w:val="NormalTok"/>
+        </w:rPr>
+        <w:t xml:space="preserve">voted_favor =</w:t>
+      </w:r>
+      <w:r>
+        <w:rPr>
+          <w:rStyle w:val="StringTok"/>
+        </w:rPr>
+        <w:t xml:space="preserve"> </w:t>
+      </w:r>
+      <w:r>
+        <w:rPr>
+          <w:rStyle w:val="DecValTok"/>
+        </w:rPr>
+        <w:t xml:space="preserve">3208</w:t>
+      </w:r>
+      <w:r>
+        <w:br w:type="textWrapping"/>
+      </w:r>
+      <w:r>
+        <w:rPr>
+          <w:rStyle w:val="NormalTok"/>
+        </w:rPr>
+        <w:t xml:space="preserve">voted_oppose =</w:t>
+      </w:r>
+      <w:r>
+        <w:rPr>
+          <w:rStyle w:val="StringTok"/>
+        </w:rPr>
+        <w:t xml:space="preserve"> </w:t>
+      </w:r>
+      <w:r>
+        <w:rPr>
+          <w:rStyle w:val="DecValTok"/>
+        </w:rPr>
+        <w:t xml:space="preserve">3143</w:t>
+      </w:r>
+      <w:r>
+        <w:br w:type="textWrapping"/>
+      </w:r>
+      <w:r>
+        <w:br w:type="textWrapping"/>
+      </w:r>
+      <w:r>
+        <w:br w:type="textWrapping"/>
+      </w:r>
+      <w:r>
+        <w:rPr>
+          <w:rStyle w:val="NormalTok"/>
+        </w:rPr>
+        <w:t xml:space="preserve">test_favor =</w:t>
+      </w:r>
+      <w:r>
+        <w:rPr>
+          <w:rStyle w:val="StringTok"/>
+        </w:rPr>
+        <w:t xml:space="preserve"> </w:t>
+      </w:r>
+      <w:r>
+        <w:rPr>
+          <w:rStyle w:val="DecValTok"/>
+        </w:rPr>
+        <w:t xml:space="preserve">730</w:t>
+      </w:r>
+      <w:r>
+        <w:br w:type="textWrapping"/>
+      </w:r>
+      <w:r>
+        <w:rPr>
+          <w:rStyle w:val="NormalTok"/>
+        </w:rPr>
+        <w:t xml:space="preserve">test_oppose =</w:t>
+      </w:r>
+      <w:r>
+        <w:rPr>
+          <w:rStyle w:val="StringTok"/>
+        </w:rPr>
+        <w:t xml:space="preserve"> </w:t>
+      </w:r>
+      <w:r>
+        <w:rPr>
+          <w:rStyle w:val="DecValTok"/>
+        </w:rPr>
+        <w:t xml:space="preserve">942</w:t>
+      </w:r>
+      <w:r>
+        <w:br w:type="textWrapping"/>
+      </w:r>
+      <w:r>
+        <w:rPr>
+          <w:rStyle w:val="NormalTok"/>
+        </w:rPr>
+        <w:t xml:space="preserve">test_total =</w:t>
+      </w:r>
+      <w:r>
+        <w:rPr>
+          <w:rStyle w:val="StringTok"/>
+        </w:rPr>
+        <w:t xml:space="preserve"> </w:t>
+      </w:r>
+      <w:r>
+        <w:rPr>
+          <w:rStyle w:val="NormalTok"/>
+        </w:rPr>
+        <w:t xml:space="preserve">test_favor+test_oppose</w:t>
+      </w:r>
+      <w:r>
+        <w:br w:type="textWrapping"/>
+      </w:r>
+      <w:r>
+        <w:rPr>
+          <w:rStyle w:val="NormalTok"/>
+        </w:rPr>
+        <w:t xml:space="preserve">test_favor_ratio =</w:t>
+      </w:r>
+      <w:r>
+        <w:rPr>
+          <w:rStyle w:val="StringTok"/>
+        </w:rPr>
+        <w:t xml:space="preserve"> </w:t>
+      </w:r>
+      <w:r>
+        <w:rPr>
+          <w:rStyle w:val="NormalTok"/>
+        </w:rPr>
+        <w:t xml:space="preserve">test_favor/test_total</w:t>
+      </w:r>
+      <w:r>
+        <w:br w:type="textWrapping"/>
+      </w:r>
+      <w:r>
+        <w:br w:type="textWrapping"/>
+      </w:r>
+      <w:r>
+        <w:br w:type="textWrapping"/>
+      </w:r>
+      <w:r>
+        <w:rPr>
+          <w:rStyle w:val="NormalTok"/>
+        </w:rPr>
+        <w:t xml:space="preserve">n=</w:t>
+      </w:r>
+      <w:r>
+        <w:rPr>
+          <w:rStyle w:val="DecValTok"/>
+        </w:rPr>
+        <w:t xml:space="preserve">10000</w:t>
+      </w:r>
+      <w:r>
+        <w:rPr>
+          <w:rStyle w:val="NormalTok"/>
+        </w:rPr>
+        <w:t xml:space="preserve"> </w:t>
+      </w:r>
+      <w:r>
+        <w:rPr>
+          <w:rStyle w:val="NormalTok"/>
+        </w:rPr>
+        <w:t xml:space="preserve"> </w:t>
+      </w:r>
+      <w:r>
+        <w:rPr>
+          <w:rStyle w:val="NormalTok"/>
+        </w:rPr>
+        <w:t xml:space="preserve"> </w:t>
+      </w:r>
+      <w:r>
+        <w:rPr>
+          <w:rStyle w:val="CommentTok"/>
+        </w:rPr>
+        <w:t xml:space="preserve"># set number of permutations</w:t>
+      </w:r>
+      <w:r>
+        <w:br w:type="textWrapping"/>
+      </w:r>
+      <w:r>
+        <w:rPr>
+          <w:rStyle w:val="NormalTok"/>
+        </w:rPr>
+        <w:t xml:space="preserve">data =</w:t>
+      </w:r>
+      <w:r>
+        <w:rPr>
+          <w:rStyle w:val="StringTok"/>
+        </w:rPr>
+        <w:t xml:space="preserve"> </w:t>
+      </w:r>
+      <w:r>
+        <w:rPr>
+          <w:rStyle w:val="KeywordTok"/>
+        </w:rPr>
+        <w:t xml:space="preserve">c</w:t>
+      </w:r>
+      <w:r>
+        <w:rPr>
+          <w:rStyle w:val="NormalTok"/>
+        </w:rPr>
+        <w:t xml:space="preserve">(</w:t>
+      </w:r>
+      <w:r>
+        <w:rPr>
+          <w:rStyle w:val="KeywordTok"/>
+        </w:rPr>
+        <w:t xml:space="preserve">rep</w:t>
+      </w:r>
+      <w:r>
+        <w:rPr>
+          <w:rStyle w:val="NormalTok"/>
+        </w:rPr>
+        <w:t xml:space="preserve">(</w:t>
+      </w:r>
+      <w:r>
+        <w:rPr>
+          <w:rStyle w:val="DecValTok"/>
+        </w:rPr>
+        <w:t xml:space="preserve">1</w:t>
+      </w:r>
+      <w:r>
+        <w:rPr>
+          <w:rStyle w:val="NormalTok"/>
+        </w:rPr>
+        <w:t xml:space="preserve">,voted_favor),</w:t>
+      </w:r>
+      <w:r>
+        <w:rPr>
+          <w:rStyle w:val="KeywordTok"/>
+        </w:rPr>
+        <w:t xml:space="preserve">rep</w:t>
+      </w:r>
+      <w:r>
+        <w:rPr>
+          <w:rStyle w:val="NormalTok"/>
+        </w:rPr>
+        <w:t xml:space="preserve">(</w:t>
+      </w:r>
+      <w:r>
+        <w:rPr>
+          <w:rStyle w:val="DecValTok"/>
+        </w:rPr>
+        <w:t xml:space="preserve">0</w:t>
+      </w:r>
+      <w:r>
+        <w:rPr>
+          <w:rStyle w:val="NormalTok"/>
+        </w:rPr>
+        <w:t xml:space="preserve">,voted_oppose))</w:t>
+      </w:r>
+      <w:r>
+        <w:br w:type="textWrapping"/>
+      </w:r>
+      <w:r>
+        <w:br w:type="textWrapping"/>
+      </w:r>
+      <w:r>
+        <w:rPr>
+          <w:rStyle w:val="NormalTok"/>
+        </w:rPr>
+        <w:t xml:space="preserve">ratio_distrib =</w:t>
+      </w:r>
+      <w:r>
+        <w:rPr>
+          <w:rStyle w:val="StringTok"/>
+        </w:rPr>
+        <w:t xml:space="preserve"> </w:t>
+      </w:r>
+      <w:r>
+        <w:rPr>
+          <w:rStyle w:val="KeywordTok"/>
+        </w:rPr>
+        <w:t xml:space="preserve">c</w:t>
+      </w:r>
+      <w:r>
+        <w:rPr>
+          <w:rStyle w:val="NormalTok"/>
+        </w:rPr>
+        <w:t xml:space="preserve">()</w:t>
+      </w:r>
+      <w:r>
+        <w:br w:type="textWrapping"/>
+      </w:r>
+      <w:r>
+        <w:rPr>
+          <w:rStyle w:val="NormalTok"/>
+        </w:rPr>
+        <w:t xml:space="preserve">for (i in </w:t>
+      </w:r>
+      <w:r>
+        <w:rPr>
+          <w:rStyle w:val="DecValTok"/>
+        </w:rPr>
+        <w:t xml:space="preserve">1</w:t>
+      </w:r>
+      <w:r>
+        <w:rPr>
+          <w:rStyle w:val="NormalTok"/>
+        </w:rPr>
+        <w:t xml:space="preserve">:n){</w:t>
+      </w:r>
+      <w:r>
+        <w:br w:type="textWrapping"/>
+      </w:r>
+      <w:r>
+        <w:rPr>
+          <w:rStyle w:val="NormalTok"/>
+        </w:rPr>
+        <w:t xml:space="preserve"> </w:t>
+      </w:r>
+      <w:r>
+        <w:rPr>
+          <w:rStyle w:val="NormalTok"/>
+        </w:rPr>
+        <w:t xml:space="preserve"> </w:t>
+      </w:r>
+      <w:r>
+        <w:rPr>
+          <w:rStyle w:val="NormalTok"/>
+        </w:rPr>
+        <w:t xml:space="preserve">perm =</w:t>
+      </w:r>
+      <w:r>
+        <w:rPr>
+          <w:rStyle w:val="StringTok"/>
+        </w:rPr>
+        <w:t xml:space="preserve"> </w:t>
+      </w:r>
+      <w:r>
+        <w:rPr>
+          <w:rStyle w:val="KeywordTok"/>
+        </w:rPr>
+        <w:t xml:space="preserve">sample</w:t>
+      </w:r>
+      <w:r>
+        <w:rPr>
+          <w:rStyle w:val="NormalTok"/>
+        </w:rPr>
+        <w:t xml:space="preserve">(data,test_total)    </w:t>
+      </w:r>
+      <w:r>
+        <w:rPr>
+          <w:rStyle w:val="CommentTok"/>
+        </w:rPr>
+        <w:t xml:space="preserve"># sample from counted votes</w:t>
+      </w:r>
+      <w:r>
+        <w:br w:type="textWrapping"/>
+      </w:r>
+      <w:r>
+        <w:rPr>
+          <w:rStyle w:val="NormalTok"/>
+        </w:rPr>
+        <w:t xml:space="preserve"> </w:t>
+      </w:r>
+      <w:r>
+        <w:rPr>
+          <w:rStyle w:val="NormalTok"/>
+        </w:rPr>
+        <w:t xml:space="preserve"> </w:t>
+      </w:r>
+      <w:r>
+        <w:rPr>
+          <w:rStyle w:val="NormalTok"/>
+        </w:rPr>
+        <w:t xml:space="preserve">perm_favor =</w:t>
+      </w:r>
+      <w:r>
+        <w:rPr>
+          <w:rStyle w:val="StringTok"/>
+        </w:rPr>
+        <w:t xml:space="preserve"> </w:t>
+      </w:r>
+      <w:r>
+        <w:rPr>
+          <w:rStyle w:val="KeywordTok"/>
+        </w:rPr>
+        <w:t xml:space="preserve">sum</w:t>
+      </w:r>
+      <w:r>
+        <w:rPr>
+          <w:rStyle w:val="NormalTok"/>
+        </w:rPr>
+        <w:t xml:space="preserve">(perm)            </w:t>
+      </w:r>
+      <w:r>
+        <w:br w:type="textWrapping"/>
+      </w:r>
+      <w:r>
+        <w:rPr>
+          <w:rStyle w:val="NormalTok"/>
+        </w:rPr>
+        <w:t xml:space="preserve"> </w:t>
+      </w:r>
+      <w:r>
+        <w:rPr>
+          <w:rStyle w:val="NormalTok"/>
+        </w:rPr>
+        <w:t xml:space="preserve"> </w:t>
+      </w:r>
+      <w:r>
+        <w:rPr>
+          <w:rStyle w:val="NormalTok"/>
+        </w:rPr>
+        <w:t xml:space="preserve">perm_favor_ratio =</w:t>
+      </w:r>
+      <w:r>
+        <w:rPr>
+          <w:rStyle w:val="StringTok"/>
+        </w:rPr>
+        <w:t xml:space="preserve"> </w:t>
+      </w:r>
+      <w:r>
+        <w:rPr>
+          <w:rStyle w:val="NormalTok"/>
+        </w:rPr>
+        <w:t xml:space="preserve">perm_favor/test_total   </w:t>
+      </w:r>
+      <w:r>
+        <w:rPr>
+          <w:rStyle w:val="CommentTok"/>
+        </w:rPr>
+        <w:t xml:space="preserve"># calculate simulated favor rate</w:t>
+      </w:r>
+      <w:r>
+        <w:br w:type="textWrapping"/>
+      </w:r>
+      <w:r>
+        <w:rPr>
+          <w:rStyle w:val="NormalTok"/>
+        </w:rPr>
+        <w:t xml:space="preserve"> </w:t>
+      </w:r>
+      <w:r>
+        <w:rPr>
+          <w:rStyle w:val="NormalTok"/>
+        </w:rPr>
+        <w:t xml:space="preserve"> </w:t>
+      </w:r>
+      <w:r>
+        <w:rPr>
+          <w:rStyle w:val="NormalTok"/>
+        </w:rPr>
+        <w:t xml:space="preserve">ratio_distrib &lt;-</w:t>
+      </w:r>
+      <w:r>
+        <w:rPr>
+          <w:rStyle w:val="StringTok"/>
+        </w:rPr>
+        <w:t xml:space="preserve"> </w:t>
+      </w:r>
+      <w:r>
+        <w:rPr>
+          <w:rStyle w:val="KeywordTok"/>
+        </w:rPr>
+        <w:t xml:space="preserve">c</w:t>
+      </w:r>
+      <w:r>
+        <w:rPr>
+          <w:rStyle w:val="NormalTok"/>
+        </w:rPr>
+        <w:t xml:space="preserve">(ratio_distrib,perm_favor_ratio)</w:t>
+      </w:r>
+      <w:r>
+        <w:br w:type="textWrapping"/>
+      </w:r>
+      <w:r>
+        <w:rPr>
+          <w:rStyle w:val="NormalTok"/>
+        </w:rPr>
+        <w:t xml:space="preserve">}</w:t>
+      </w:r>
+      <w:r>
+        <w:br w:type="textWrapping"/>
+      </w:r>
+      <w:r>
+        <w:br w:type="textWrapping"/>
+      </w:r>
+      <w:r>
+        <w:rPr>
+          <w:rStyle w:val="NormalTok"/>
+        </w:rPr>
+        <w:t xml:space="preserve">ratio_min =</w:t>
+      </w:r>
+      <w:r>
+        <w:rPr>
+          <w:rStyle w:val="StringTok"/>
+        </w:rPr>
+        <w:t xml:space="preserve"> </w:t>
+      </w:r>
+      <w:r>
+        <w:rPr>
+          <w:rStyle w:val="KeywordTok"/>
+        </w:rPr>
+        <w:t xml:space="preserve">min</w:t>
+      </w:r>
+      <w:r>
+        <w:rPr>
+          <w:rStyle w:val="NormalTok"/>
+        </w:rPr>
+        <w:t xml:space="preserve">(ratio_distrib)</w:t>
+      </w:r>
+      <w:r>
+        <w:br w:type="textWrapping"/>
+      </w:r>
+      <w:r>
+        <w:rPr>
+          <w:rStyle w:val="NormalTok"/>
+        </w:rPr>
+        <w:t xml:space="preserve">ratio_max =</w:t>
+      </w:r>
+      <w:r>
+        <w:rPr>
+          <w:rStyle w:val="StringTok"/>
+        </w:rPr>
+        <w:t xml:space="preserve"> </w:t>
+      </w:r>
+      <w:r>
+        <w:rPr>
+          <w:rStyle w:val="KeywordTok"/>
+        </w:rPr>
+        <w:t xml:space="preserve">max</w:t>
+      </w:r>
+      <w:r>
+        <w:rPr>
+          <w:rStyle w:val="NormalTok"/>
+        </w:rPr>
+        <w:t xml:space="preserve">(ratio_distrib)</w:t>
+      </w:r>
+      <w:r>
+        <w:br w:type="textWrapping"/>
+      </w:r>
+      <w:r>
+        <w:rPr>
+          <w:rStyle w:val="NormalTok"/>
+        </w:rPr>
+        <w:t xml:space="preserve">step =</w:t>
+      </w:r>
+      <w:r>
+        <w:rPr>
+          <w:rStyle w:val="StringTok"/>
+        </w:rPr>
+        <w:t xml:space="preserve"> </w:t>
+      </w:r>
+      <w:r>
+        <w:rPr>
+          <w:rStyle w:val="NormalTok"/>
+        </w:rPr>
+        <w:t xml:space="preserve">(ratio_max-ratio_min)/</w:t>
+      </w:r>
+      <w:r>
+        <w:rPr>
+          <w:rStyle w:val="DecValTok"/>
+        </w:rPr>
+        <w:t xml:space="preserve">10</w:t>
+      </w:r>
+      <w:r>
+        <w:br w:type="textWrapping"/>
+      </w:r>
+      <w:r>
+        <w:br w:type="textWrapping"/>
+      </w:r>
+      <w:r>
+        <w:rPr>
+          <w:rStyle w:val="NormalTok"/>
+        </w:rPr>
+        <w:t xml:space="preserve">range_distrib =</w:t>
+      </w:r>
+      <w:r>
+        <w:rPr>
+          <w:rStyle w:val="StringTok"/>
+        </w:rPr>
+        <w:t xml:space="preserve"> </w:t>
+      </w:r>
+      <w:r>
+        <w:rPr>
+          <w:rStyle w:val="KeywordTok"/>
+        </w:rPr>
+        <w:t xml:space="preserve">cut</w:t>
+      </w:r>
+      <w:r>
+        <w:rPr>
+          <w:rStyle w:val="NormalTok"/>
+        </w:rPr>
+        <w:t xml:space="preserve">(ratio_distrib,</w:t>
+      </w:r>
+      <w:r>
+        <w:rPr>
+          <w:rStyle w:val="DataTypeTok"/>
+        </w:rPr>
+        <w:t xml:space="preserve">breaks=</w:t>
+      </w:r>
+      <w:r>
+        <w:rPr>
+          <w:rStyle w:val="KeywordTok"/>
+        </w:rPr>
+        <w:t xml:space="preserve">seq</w:t>
+      </w:r>
+      <w:r>
+        <w:rPr>
+          <w:rStyle w:val="NormalTok"/>
+        </w:rPr>
+        <w:t xml:space="preserve">(ratio_min-step,ratio_max+step,step))</w:t>
+      </w:r>
+      <w:r>
+        <w:br w:type="textWrapping"/>
+      </w:r>
+      <w:r>
+        <w:rPr>
+          <w:rStyle w:val="NormalTok"/>
+        </w:rPr>
+        <w:t xml:space="preserve">df &lt;-</w:t>
+      </w:r>
+      <w:r>
+        <w:rPr>
+          <w:rStyle w:val="StringTok"/>
+        </w:rPr>
+        <w:t xml:space="preserve"> </w:t>
+      </w:r>
+      <w:r>
+        <w:rPr>
+          <w:rStyle w:val="KeywordTok"/>
+        </w:rPr>
+        <w:t xml:space="preserve">as.data.frame</w:t>
+      </w:r>
+      <w:r>
+        <w:rPr>
+          <w:rStyle w:val="NormalTok"/>
+        </w:rPr>
+        <w:t xml:space="preserve">(</w:t>
+      </w:r>
+      <w:r>
+        <w:rPr>
+          <w:rStyle w:val="KeywordTok"/>
+        </w:rPr>
+        <w:t xml:space="preserve">table</w:t>
+      </w:r>
+      <w:r>
+        <w:rPr>
+          <w:rStyle w:val="NormalTok"/>
+        </w:rPr>
+        <w:t xml:space="preserve">(range_distrib))</w:t>
+      </w:r>
+      <w:r>
+        <w:br w:type="textWrapping"/>
+      </w:r>
+      <w:r>
+        <w:rPr>
+          <w:rStyle w:val="KeywordTok"/>
+        </w:rPr>
+        <w:t xml:space="preserve">names</w:t>
+      </w:r>
+      <w:r>
+        <w:rPr>
+          <w:rStyle w:val="NormalTok"/>
+        </w:rPr>
+        <w:t xml:space="preserve">(df) &lt;-</w:t>
+      </w:r>
+      <w:r>
+        <w:rPr>
+          <w:rStyle w:val="StringTok"/>
+        </w:rPr>
+        <w:t xml:space="preserve"> </w:t>
+      </w:r>
+      <w:r>
+        <w:rPr>
+          <w:rStyle w:val="KeywordTok"/>
+        </w:rPr>
+        <w:t xml:space="preserve">c</w:t>
+      </w:r>
+      <w:r>
+        <w:rPr>
+          <w:rStyle w:val="NormalTok"/>
+        </w:rPr>
+        <w:t xml:space="preserve">(</w:t>
+      </w:r>
+      <w:r>
+        <w:rPr>
+          <w:rStyle w:val="StringTok"/>
+        </w:rPr>
+        <w:t xml:space="preserve">"range"</w:t>
+      </w:r>
+      <w:r>
+        <w:rPr>
+          <w:rStyle w:val="NormalTok"/>
+        </w:rPr>
+        <w:t xml:space="preserve">,</w:t>
+      </w:r>
+      <w:r>
+        <w:rPr>
+          <w:rStyle w:val="StringTok"/>
+        </w:rPr>
+        <w:t xml:space="preserve">"count"</w:t>
+      </w:r>
+      <w:r>
+        <w:rPr>
+          <w:rStyle w:val="NormalTok"/>
+        </w:rPr>
+        <w:t xml:space="preserve">)</w:t>
+      </w:r>
+      <w:r>
+        <w:br w:type="textWrapping"/>
+      </w:r>
+      <w:r>
+        <w:br w:type="textWrapping"/>
+      </w:r>
+      <w:r>
+        <w:rPr>
+          <w:rStyle w:val="CommentTok"/>
+        </w:rPr>
+        <w:t xml:space="preserve"># construct distribution plot</w:t>
+      </w:r>
+      <w:r>
+        <w:br w:type="textWrapping"/>
+      </w:r>
+      <w:r>
+        <w:rPr>
+          <w:rStyle w:val="KeywordTok"/>
+        </w:rPr>
+        <w:t xml:space="preserve">ggplot</w:t>
+      </w:r>
+      <w:r>
+        <w:rPr>
+          <w:rStyle w:val="NormalTok"/>
+        </w:rPr>
+        <w:t xml:space="preserve">(</w:t>
+      </w:r>
+      <w:r>
+        <w:rPr>
+          <w:rStyle w:val="DataTypeTok"/>
+        </w:rPr>
+        <w:t xml:space="preserve">data=</w:t>
+      </w:r>
+      <w:r>
+        <w:rPr>
+          <w:rStyle w:val="NormalTok"/>
+        </w:rPr>
+        <w:t xml:space="preserve">df,</w:t>
+      </w:r>
+      <w:r>
+        <w:rPr>
+          <w:rStyle w:val="KeywordTok"/>
+        </w:rPr>
+        <w:t xml:space="preserve">aes</w:t>
+      </w:r>
+      <w:r>
+        <w:rPr>
+          <w:rStyle w:val="NormalTok"/>
+        </w:rPr>
+        <w:t xml:space="preserve">(</w:t>
+      </w:r>
+      <w:r>
+        <w:rPr>
+          <w:rStyle w:val="DataTypeTok"/>
+        </w:rPr>
+        <w:t xml:space="preserve">x=</w:t>
+      </w:r>
+      <w:r>
+        <w:rPr>
+          <w:rStyle w:val="NormalTok"/>
+        </w:rPr>
+        <w:t xml:space="preserve">range,</w:t>
+      </w:r>
+      <w:r>
+        <w:rPr>
+          <w:rStyle w:val="DataTypeTok"/>
+        </w:rPr>
+        <w:t xml:space="preserve">y=</w:t>
+      </w:r>
+      <w:r>
+        <w:rPr>
+          <w:rStyle w:val="NormalTok"/>
+        </w:rPr>
+        <w:t xml:space="preserve">count))+</w:t>
+      </w:r>
+      <w:r>
+        <w:rPr>
+          <w:rStyle w:val="KeywordTok"/>
+        </w:rPr>
+        <w:t xml:space="preserve">geom_bar</w:t>
+      </w:r>
+      <w:r>
+        <w:rPr>
+          <w:rStyle w:val="NormalTok"/>
+        </w:rPr>
+        <w:t xml:space="preserve">(</w:t>
+      </w:r>
+      <w:r>
+        <w:rPr>
+          <w:rStyle w:val="DataTypeTok"/>
+        </w:rPr>
+        <w:t xml:space="preserve">stat =</w:t>
+      </w:r>
+      <w:r>
+        <w:rPr>
+          <w:rStyle w:val="NormalTok"/>
+        </w:rPr>
+        <w:t xml:space="preserve"> </w:t>
+      </w:r>
+      <w:r>
+        <w:rPr>
+          <w:rStyle w:val="StringTok"/>
+        </w:rPr>
+        <w:t xml:space="preserve">"identity"</w:t>
+      </w:r>
+      <w:r>
+        <w:rPr>
+          <w:rStyle w:val="NormalTok"/>
+        </w:rPr>
+        <w:t xml:space="preserve">)+</w:t>
+      </w:r>
+      <w:r>
+        <w:rPr>
+          <w:rStyle w:val="KeywordTok"/>
+        </w:rPr>
+        <w:t xml:space="preserve">theme</w:t>
+      </w:r>
+      <w:r>
+        <w:rPr>
+          <w:rStyle w:val="NormalTok"/>
+        </w:rPr>
+        <w:t xml:space="preserve">(</w:t>
+      </w:r>
+      <w:r>
+        <w:rPr>
+          <w:rStyle w:val="DataTypeTok"/>
+        </w:rPr>
+        <w:t xml:space="preserve">axis.text.x =</w:t>
+      </w:r>
+      <w:r>
+        <w:rPr>
+          <w:rStyle w:val="NormalTok"/>
+        </w:rPr>
+        <w:t xml:space="preserve"> </w:t>
+      </w:r>
+      <w:r>
+        <w:rPr>
+          <w:rStyle w:val="KeywordTok"/>
+        </w:rPr>
+        <w:t xml:space="preserve">element_text</w:t>
+      </w:r>
+      <w:r>
+        <w:rPr>
+          <w:rStyle w:val="NormalTok"/>
+        </w:rPr>
+        <w:t xml:space="preserve">(</w:t>
+      </w:r>
+      <w:r>
+        <w:rPr>
+          <w:rStyle w:val="DataTypeTok"/>
+        </w:rPr>
+        <w:t xml:space="preserve">angle=</w:t>
+      </w:r>
+      <w:r>
+        <w:rPr>
+          <w:rStyle w:val="DecValTok"/>
+        </w:rPr>
+        <w:t xml:space="preserve">45</w:t>
+      </w:r>
+      <w:r>
+        <w:rPr>
+          <w:rStyle w:val="NormalTok"/>
+        </w:rPr>
+        <w:t xml:space="preserve">))</w:t>
+      </w:r>
+      <w:r>
+        <w:br w:type="textWrapping"/>
+      </w:r>
+      <w:r>
+        <w:br w:type="textWrapping"/>
+      </w:r>
+      <w:r>
+        <w:rPr>
+          <w:rStyle w:val="KeywordTok"/>
+        </w:rPr>
+        <w:t xml:space="preserve">sum</w:t>
+      </w:r>
+      <w:r>
+        <w:rPr>
+          <w:rStyle w:val="NormalTok"/>
+        </w:rPr>
+        <w:t xml:space="preserve">(ratio_distrib&lt;test_favor_ratio)</w:t>
       </w:r>
     </w:p>
     <w:sectPr/>
@@ -173,7 +1167,7 @@
     </w:lvl>
   </w:abstractNum>
   <w:abstractNum w:abstractNumId="990">
-    <w:nsid w:val="11ba821a"/>
+    <w:nsid w:val="d0a623be"/>
     <w:multiLevelType w:val="multilevel"/>
     <w:lvl w:ilvl="0">
       <w:numFmt w:val="bullet"/>

</xml_diff>